<commit_message>
committed June 11 - part 2
</commit_message>
<xml_diff>
--- a/ansible/Available ansible variables.docx
+++ b/ansible/Available ansible variables.docx
@@ -4,30 +4,81 @@
   <w:body>
     <w:p>
       <w:pPr>
+        <w:spacing w:before="100" w:beforeAutospacing="1" w:after="100" w:afterAutospacing="1" w:line="240" w:lineRule="auto"/>
+        <w:outlineLvl w:val="0"/>
+        <w:rPr>
+          <w:rFonts w:ascii="Times New Roman" w:eastAsia="Times New Roman" w:hAnsi="Times New Roman" w:cs="Times New Roman"/>
+          <w:b/>
+          <w:bCs/>
+          <w:kern w:val="36"/>
+          <w:sz w:val="48"/>
+          <w:szCs w:val="48"/>
+        </w:rPr>
+      </w:pPr>
+      <w:r>
+        <w:rPr>
+          <w:rFonts w:ascii="Times New Roman" w:eastAsia="Times New Roman" w:hAnsi="Times New Roman" w:cs="Times New Roman"/>
+          <w:b/>
+          <w:bCs/>
+          <w:kern w:val="36"/>
+          <w:sz w:val="48"/>
+          <w:szCs w:val="48"/>
+        </w:rPr>
+        <w:t>Ansible - A Beginner's Tutorial, Part 3</w:t>
+      </w:r>
+    </w:p>
+    <w:p>
+      <w:pPr>
         <w:shd w:val="clear" w:color="auto" w:fill="FFFFFF"/>
         <w:spacing w:after="0" w:line="240" w:lineRule="auto"/>
-      </w:pPr>
-      <w:r>
-        <w:rPr>
-          <w:rStyle w:val="style-scope"/>
-        </w:rPr>
-        <w:t xml:space="preserve">### Available </w:t>
-      </w:r>
-      <w:proofErr w:type="spellStart"/>
-      <w:r>
-        <w:rPr>
-          <w:rStyle w:val="style-scope"/>
-        </w:rPr>
-        <w:t>ansible</w:t>
-      </w:r>
-      <w:proofErr w:type="spellEnd"/>
-      <w:r>
-        <w:rPr>
-          <w:rStyle w:val="style-scope"/>
-        </w:rPr>
-        <w:t xml:space="preserve"> variables </w:t>
-      </w:r>
-      <w:hyperlink r:id="rId4" w:tgtFrame="_blank" w:history="1">
+        <w:rPr>
+          <w:rStyle w:val="style-scope"/>
+        </w:rPr>
+      </w:pPr>
+      <w:r>
+        <w:rPr>
+          <w:rStyle w:val="style-scope"/>
+        </w:rPr>
+        <w:t xml:space="preserve">     </w:t>
+      </w:r>
+      <w:bookmarkStart w:id="0" w:name="_GoBack"/>
+      <w:bookmarkEnd w:id="0"/>
+      <w:r>
+        <w:rPr>
+          <w:rStyle w:val="style-scope"/>
+        </w:rPr>
+        <w:t xml:space="preserve">Video is here:  </w:t>
+      </w:r>
+      <w:hyperlink r:id="rId4" w:history="1">
+        <w:r>
+          <w:rPr>
+            <w:rStyle w:val="Hyperlink"/>
+          </w:rPr>
+          <w:t>https://www.youtube.com/watch?v=jBiueVhDg1Q</w:t>
+        </w:r>
+      </w:hyperlink>
+    </w:p>
+    <w:p>
+      <w:pPr>
+        <w:shd w:val="clear" w:color="auto" w:fill="FFFFFF"/>
+        <w:spacing w:after="0" w:line="240" w:lineRule="auto"/>
+        <w:rPr>
+          <w:rStyle w:val="style-scope"/>
+        </w:rPr>
+      </w:pPr>
+    </w:p>
+    <w:p>
+      <w:pPr>
+        <w:shd w:val="clear" w:color="auto" w:fill="FFFFFF"/>
+        <w:spacing w:after="0" w:line="240" w:lineRule="auto"/>
+      </w:pPr>
+      <w:r>
+        <w:rPr>
+          <w:rStyle w:val="style-scope"/>
+        </w:rPr>
+        <w:t xml:space="preserve">### Available ansible variables </w:t>
+      </w:r>
+      <w:hyperlink r:id="rId5" w:tgtFrame="_blank" w:history="1">
         <w:r>
           <w:rPr>
             <w:rStyle w:val="Hyperlink"/>
@@ -63,78 +114,7 @@
         <w:rPr>
           <w:rStyle w:val="style-scope"/>
         </w:rPr>
-        <w:t xml:space="preserve"># </w:t>
-      </w:r>
-      <w:proofErr w:type="gramStart"/>
-      <w:r>
-        <w:rPr>
-          <w:rStyle w:val="style-scope"/>
-        </w:rPr>
-        <w:t>Creating</w:t>
-      </w:r>
-      <w:proofErr w:type="gramEnd"/>
-      <w:r>
-        <w:rPr>
-          <w:rStyle w:val="style-scope"/>
-        </w:rPr>
-        <w:t xml:space="preserve"> the webserver directory </w:t>
-      </w:r>
-      <w:hyperlink r:id="rId5" w:history="1">
-        <w:r>
-          <w:rPr>
-            <w:rStyle w:val="Hyperlink"/>
-          </w:rPr>
-          <w:t>https://www.youtube.com/watch?v=jBiue...</w:t>
-        </w:r>
-      </w:hyperlink>
-      <w:r>
-        <w:rPr>
-          <w:rStyle w:val="style-scope"/>
-        </w:rPr>
-        <w:t xml:space="preserve"> </w:t>
-      </w:r>
-    </w:p>
-    <w:p>
-      <w:pPr>
-        <w:shd w:val="clear" w:color="auto" w:fill="FFFFFF"/>
-        <w:spacing w:after="0" w:line="240" w:lineRule="auto"/>
-        <w:rPr>
-          <w:rStyle w:val="style-scope"/>
-        </w:rPr>
-      </w:pPr>
-      <w:r>
-        <w:rPr>
-          <w:rStyle w:val="style-scope"/>
-        </w:rPr>
-        <w:t xml:space="preserve"># </w:t>
-      </w:r>
-      <w:proofErr w:type="gramStart"/>
-      <w:r>
-        <w:rPr>
-          <w:rStyle w:val="style-scope"/>
-        </w:rPr>
-        <w:t>Creating</w:t>
-      </w:r>
-      <w:proofErr w:type="gramEnd"/>
-      <w:r>
-        <w:rPr>
-          <w:rStyle w:val="style-scope"/>
-        </w:rPr>
-        <w:t xml:space="preserve"> the </w:t>
-      </w:r>
-      <w:proofErr w:type="spellStart"/>
-      <w:r>
-        <w:rPr>
-          <w:rStyle w:val="style-scope"/>
-        </w:rPr>
-        <w:t>main.yml</w:t>
-      </w:r>
-      <w:proofErr w:type="spellEnd"/>
-      <w:r>
-        <w:rPr>
-          <w:rStyle w:val="style-scope"/>
-        </w:rPr>
-        <w:t xml:space="preserve"> for the webserver role </w:t>
+        <w:t xml:space="preserve"># Creating the webserver directory </w:t>
       </w:r>
       <w:hyperlink r:id="rId6" w:history="1">
         <w:r>
@@ -163,35 +143,7 @@
         <w:rPr>
           <w:rStyle w:val="style-scope"/>
         </w:rPr>
-        <w:t xml:space="preserve"># </w:t>
-      </w:r>
-      <w:proofErr w:type="gramStart"/>
-      <w:r>
-        <w:rPr>
-          <w:rStyle w:val="style-scope"/>
-        </w:rPr>
-        <w:t>Adding</w:t>
-      </w:r>
-      <w:proofErr w:type="gramEnd"/>
-      <w:r>
-        <w:rPr>
-          <w:rStyle w:val="style-scope"/>
-        </w:rPr>
-        <w:t xml:space="preserve"> the </w:t>
-      </w:r>
-      <w:proofErr w:type="spellStart"/>
-      <w:r>
-        <w:rPr>
-          <w:rStyle w:val="style-scope"/>
-        </w:rPr>
-        <w:t>proxy.conf</w:t>
-      </w:r>
-      <w:proofErr w:type="spellEnd"/>
-      <w:r>
-        <w:rPr>
-          <w:rStyle w:val="style-scope"/>
-        </w:rPr>
-        <w:t xml:space="preserve"> using template </w:t>
+        <w:t xml:space="preserve"># Creating the main.yml for the webserver role </w:t>
       </w:r>
       <w:hyperlink r:id="rId7" w:history="1">
         <w:r>
@@ -220,21 +172,7 @@
         <w:rPr>
           <w:rStyle w:val="style-scope"/>
         </w:rPr>
-        <w:t xml:space="preserve"># </w:t>
-      </w:r>
-      <w:proofErr w:type="gramStart"/>
-      <w:r>
-        <w:rPr>
-          <w:rStyle w:val="style-scope"/>
-        </w:rPr>
-        <w:t>Using</w:t>
-      </w:r>
-      <w:proofErr w:type="gramEnd"/>
-      <w:r>
-        <w:rPr>
-          <w:rStyle w:val="style-scope"/>
-        </w:rPr>
-        <w:t xml:space="preserve"> handlers </w:t>
+        <w:t xml:space="preserve"># Adding the proxy.conf using template </w:t>
       </w:r>
       <w:hyperlink r:id="rId8" w:history="1">
         <w:r>
@@ -263,21 +201,7 @@
         <w:rPr>
           <w:rStyle w:val="style-scope"/>
         </w:rPr>
-        <w:t xml:space="preserve"># </w:t>
-      </w:r>
-      <w:proofErr w:type="gramStart"/>
-      <w:r>
-        <w:rPr>
-          <w:rStyle w:val="style-scope"/>
-        </w:rPr>
-        <w:t>Adding</w:t>
-      </w:r>
-      <w:proofErr w:type="gramEnd"/>
-      <w:r>
-        <w:rPr>
-          <w:rStyle w:val="style-scope"/>
-        </w:rPr>
-        <w:t xml:space="preserve"> the webserver role to the playbook </w:t>
+        <w:t xml:space="preserve"># Using handlers </w:t>
       </w:r>
       <w:hyperlink r:id="rId9" w:history="1">
         <w:r>
@@ -306,7 +230,7 @@
         <w:rPr>
           <w:rStyle w:val="style-scope"/>
         </w:rPr>
-        <w:t xml:space="preserve"># Playbook run </w:t>
+        <w:t xml:space="preserve"># Adding the webserver role to the playbook </w:t>
       </w:r>
       <w:hyperlink r:id="rId10" w:history="1">
         <w:r>
@@ -335,23 +259,7 @@
         <w:rPr>
           <w:rStyle w:val="style-scope"/>
         </w:rPr>
-        <w:t xml:space="preserve"># Check webserver by </w:t>
-      </w:r>
-      <w:proofErr w:type="spellStart"/>
-      <w:proofErr w:type="gramStart"/>
-      <w:r>
-        <w:rPr>
-          <w:rStyle w:val="style-scope"/>
-        </w:rPr>
-        <w:t>ssh</w:t>
-      </w:r>
-      <w:proofErr w:type="spellEnd"/>
-      <w:proofErr w:type="gramEnd"/>
-      <w:r>
-        <w:rPr>
-          <w:rStyle w:val="style-scope"/>
-        </w:rPr>
-        <w:t xml:space="preserve"> </w:t>
+        <w:t xml:space="preserve"># Playbook run </w:t>
       </w:r>
       <w:hyperlink r:id="rId11" w:history="1">
         <w:r>
@@ -372,16 +280,43 @@
       <w:pPr>
         <w:shd w:val="clear" w:color="auto" w:fill="FFFFFF"/>
         <w:spacing w:after="0" w:line="240" w:lineRule="auto"/>
-      </w:pPr>
-      <w:bookmarkStart w:id="0" w:name="_GoBack"/>
-      <w:bookmarkEnd w:id="0"/>
+        <w:rPr>
+          <w:rStyle w:val="style-scope"/>
+        </w:rPr>
+      </w:pPr>
+      <w:r>
+        <w:rPr>
+          <w:rStyle w:val="style-scope"/>
+        </w:rPr>
+        <w:t xml:space="preserve"># Check webserver by ssh </w:t>
+      </w:r>
+      <w:hyperlink r:id="rId12" w:history="1">
+        <w:r>
+          <w:rPr>
+            <w:rStyle w:val="Hyperlink"/>
+          </w:rPr>
+          <w:t>https://www.youtube.com/watch?v=jBiue...</w:t>
+        </w:r>
+      </w:hyperlink>
+      <w:r>
+        <w:rPr>
+          <w:rStyle w:val="style-scope"/>
+        </w:rPr>
+        <w:t xml:space="preserve"> </w:t>
+      </w:r>
+    </w:p>
+    <w:p>
+      <w:pPr>
+        <w:shd w:val="clear" w:color="auto" w:fill="FFFFFF"/>
+        <w:spacing w:after="0" w:line="240" w:lineRule="auto"/>
+      </w:pPr>
       <w:r>
         <w:rPr>
           <w:rStyle w:val="style-scope"/>
         </w:rPr>
         <w:t xml:space="preserve"># Check webserver via browser </w:t>
       </w:r>
-      <w:hyperlink r:id="rId12" w:history="1">
+      <w:hyperlink r:id="rId13" w:history="1">
         <w:r>
           <w:rPr>
             <w:rStyle w:val="Hyperlink"/>
@@ -521,7 +456,7 @@
                 <w:szCs w:val="26"/>
               </w:rPr>
             </w:pPr>
-            <w:hyperlink r:id="rId13" w:tgtFrame="_blank" w:history="1">
+            <w:hyperlink r:id="rId14" w:tgtFrame="_blank" w:history="1">
               <w:r>
                 <w:rPr>
                   <w:rFonts w:ascii="Verdana" w:eastAsia="Times New Roman" w:hAnsi="Verdana" w:cs="Times New Roman"/>
@@ -684,29 +619,7 @@
           <w:szCs w:val="26"/>
           <w:shd w:val="clear" w:color="auto" w:fill="FFFFFF"/>
         </w:rPr>
-        <w:t xml:space="preserve">To login to the </w:t>
-      </w:r>
-      <w:proofErr w:type="spellStart"/>
-      <w:r>
-        <w:rPr>
-          <w:rFonts w:ascii="Verdana" w:eastAsia="Times New Roman" w:hAnsi="Verdana" w:cs="Times New Roman"/>
-          <w:color w:val="212529"/>
-          <w:sz w:val="26"/>
-          <w:szCs w:val="26"/>
-          <w:shd w:val="clear" w:color="auto" w:fill="FFFFFF"/>
-        </w:rPr>
-        <w:t>Ansible</w:t>
-      </w:r>
-      <w:proofErr w:type="spellEnd"/>
-      <w:r>
-        <w:rPr>
-          <w:rFonts w:ascii="Verdana" w:eastAsia="Times New Roman" w:hAnsi="Verdana" w:cs="Times New Roman"/>
-          <w:color w:val="212529"/>
-          <w:sz w:val="26"/>
-          <w:szCs w:val="26"/>
-          <w:shd w:val="clear" w:color="auto" w:fill="FFFFFF"/>
-        </w:rPr>
-        <w:t xml:space="preserve"> Control Node use the following for SSH access:</w:t>
+        <w:t>To login to the Ansible Control Node use the following for SSH access:</w:t>
       </w:r>
     </w:p>
     <w:tbl>
@@ -967,8 +880,6 @@
           <w:szCs w:val="23"/>
         </w:rPr>
       </w:pPr>
-      <w:proofErr w:type="spellStart"/>
-      <w:proofErr w:type="gramStart"/>
       <w:r>
         <w:rPr>
           <w:rFonts w:ascii="Consolas" w:eastAsia="Times New Roman" w:hAnsi="Consolas" w:cs="Courier New"/>
@@ -976,18 +887,7 @@
           <w:sz w:val="20"/>
           <w:szCs w:val="20"/>
         </w:rPr>
-        <w:t>ssh</w:t>
-      </w:r>
-      <w:proofErr w:type="spellEnd"/>
-      <w:proofErr w:type="gramEnd"/>
-      <w:r>
-        <w:rPr>
-          <w:rFonts w:ascii="Consolas" w:eastAsia="Times New Roman" w:hAnsi="Consolas" w:cs="Courier New"/>
-          <w:color w:val="212529"/>
-          <w:sz w:val="20"/>
-          <w:szCs w:val="20"/>
-        </w:rPr>
-        <w:t xml:space="preserve"> student2@3.87.152.21</w:t>
+        <w:t>ssh student2@3.87.152.21</w:t>
       </w:r>
     </w:p>
     <w:p>
@@ -1049,8 +949,6 @@
           <w:szCs w:val="23"/>
         </w:rPr>
       </w:pPr>
-      <w:proofErr w:type="spellStart"/>
-      <w:proofErr w:type="gramStart"/>
       <w:r>
         <w:rPr>
           <w:rFonts w:ascii="Consolas" w:eastAsia="Times New Roman" w:hAnsi="Consolas" w:cs="Courier New"/>
@@ -1058,18 +956,7 @@
           <w:sz w:val="20"/>
           <w:szCs w:val="20"/>
         </w:rPr>
-        <w:t>ssh</w:t>
-      </w:r>
-      <w:proofErr w:type="spellEnd"/>
-      <w:proofErr w:type="gramEnd"/>
-      <w:r>
-        <w:rPr>
-          <w:rFonts w:ascii="Consolas" w:eastAsia="Times New Roman" w:hAnsi="Consolas" w:cs="Courier New"/>
-          <w:color w:val="212529"/>
-          <w:sz w:val="20"/>
-          <w:szCs w:val="20"/>
-        </w:rPr>
-        <w:t xml:space="preserve"> student2@student2.irs.lab-emergent360.com</w:t>
+        <w:t>ssh student2@student2.irs.lab-emergent360.com</w:t>
       </w:r>
     </w:p>
     <w:p>
@@ -1105,7 +992,6 @@
           <w:szCs w:val="38"/>
         </w:rPr>
       </w:pPr>
-      <w:proofErr w:type="spellStart"/>
       <w:r>
         <w:rPr>
           <w:rFonts w:ascii="Verdana" w:eastAsia="Times New Roman" w:hAnsi="Verdana" w:cs="Times New Roman"/>
@@ -1115,19 +1001,7 @@
           <w:sz w:val="38"/>
           <w:szCs w:val="38"/>
         </w:rPr>
-        <w:t>Ansible</w:t>
-      </w:r>
-      <w:proofErr w:type="spellEnd"/>
-      <w:r>
-        <w:rPr>
-          <w:rFonts w:ascii="Verdana" w:eastAsia="Times New Roman" w:hAnsi="Verdana" w:cs="Times New Roman"/>
-          <w:b/>
-          <w:bCs/>
-          <w:color w:val="212529"/>
-          <w:sz w:val="38"/>
-          <w:szCs w:val="38"/>
-        </w:rPr>
-        <w:t xml:space="preserve"> Tower access</w:t>
+        <w:t>Ansible Tower access</w:t>
       </w:r>
     </w:p>
     <w:p>
@@ -1148,27 +1022,7 @@
           <w:sz w:val="26"/>
           <w:szCs w:val="26"/>
         </w:rPr>
-        <w:t xml:space="preserve">To login to the </w:t>
-      </w:r>
-      <w:proofErr w:type="spellStart"/>
-      <w:r>
-        <w:rPr>
-          <w:rFonts w:ascii="Verdana" w:eastAsia="Times New Roman" w:hAnsi="Verdana" w:cs="Times New Roman"/>
-          <w:color w:val="212529"/>
-          <w:sz w:val="26"/>
-          <w:szCs w:val="26"/>
-        </w:rPr>
-        <w:t>Ansible</w:t>
-      </w:r>
-      <w:proofErr w:type="spellEnd"/>
-      <w:r>
-        <w:rPr>
-          <w:rFonts w:ascii="Verdana" w:eastAsia="Times New Roman" w:hAnsi="Verdana" w:cs="Times New Roman"/>
-          <w:color w:val="212529"/>
-          <w:sz w:val="26"/>
-          <w:szCs w:val="26"/>
-        </w:rPr>
-        <w:t xml:space="preserve"> Tower UI use the following credentials:</w:t>
+        <w:t>To login to the Ansible Tower UI use the following credentials:</w:t>
       </w:r>
     </w:p>
     <w:tbl>
@@ -1245,7 +1099,7 @@
                 <w:szCs w:val="24"/>
               </w:rPr>
             </w:pPr>
-            <w:hyperlink r:id="rId14" w:tgtFrame="_blank" w:history="1">
+            <w:hyperlink r:id="rId15" w:tgtFrame="_blank" w:history="1">
               <w:r>
                 <w:rPr>
                   <w:rFonts w:ascii="Times New Roman" w:eastAsia="Times New Roman" w:hAnsi="Times New Roman" w:cs="Times New Roman"/>
@@ -1433,7 +1287,7 @@
                 <w:shd w:val="clear" w:color="auto" w:fill="EAEAEA"/>
               </w:rPr>
             </w:pPr>
-            <w:hyperlink r:id="rId15" w:history="1">
+            <w:hyperlink r:id="rId16" w:history="1">
               <w:r>
                 <w:rPr>
                   <w:rStyle w:val="Hyperlink"/>
@@ -1465,7 +1319,7 @@
               </w:rPr>
               <w:t xml:space="preserve">&amp;     </w:t>
             </w:r>
-            <w:hyperlink r:id="rId16" w:tgtFrame="_blank" w:history="1">
+            <w:hyperlink r:id="rId17" w:tgtFrame="_blank" w:history="1">
               <w:r>
                 <w:rPr>
                   <w:rStyle w:val="Hyperlink"/>
@@ -1512,33 +1366,9 @@
                 <w:u w:val="single"/>
                 <w:shd w:val="clear" w:color="auto" w:fill="EAEAEA"/>
               </w:rPr>
-              <w:t xml:space="preserve">Exercise </w:t>
-            </w:r>
-            <w:proofErr w:type="spellStart"/>
-            <w:r>
-              <w:rPr>
-                <w:rFonts w:ascii="Segoe UI" w:hAnsi="Segoe UI" w:cs="Segoe UI"/>
-                <w:color w:val="0000FF"/>
-                <w:sz w:val="18"/>
-                <w:szCs w:val="18"/>
-                <w:u w:val="single"/>
-                <w:shd w:val="clear" w:color="auto" w:fill="EAEAEA"/>
-              </w:rPr>
-              <w:t>Doc’n</w:t>
-            </w:r>
-            <w:proofErr w:type="spellEnd"/>
-            <w:r>
-              <w:rPr>
-                <w:rFonts w:ascii="Segoe UI" w:hAnsi="Segoe UI" w:cs="Segoe UI"/>
-                <w:color w:val="0000FF"/>
-                <w:sz w:val="18"/>
-                <w:szCs w:val="18"/>
-                <w:u w:val="single"/>
-                <w:shd w:val="clear" w:color="auto" w:fill="EAEAEA"/>
-              </w:rPr>
-              <w:t xml:space="preserve"> =&gt;   </w:t>
-            </w:r>
-            <w:hyperlink r:id="rId17" w:tgtFrame="_blank" w:history="1">
+              <w:t xml:space="preserve">Exercise Doc’n =&gt;   </w:t>
+            </w:r>
+            <w:hyperlink r:id="rId18" w:tgtFrame="_blank" w:history="1">
               <w:r>
                 <w:rPr>
                   <w:rStyle w:val="Hyperlink"/>
@@ -1580,7 +1410,7 @@
             <w:r>
               <w:tab/>
             </w:r>
-            <w:hyperlink r:id="rId18" w:tgtFrame="_blank" w:history="1">
+            <w:hyperlink r:id="rId19" w:tgtFrame="_blank" w:history="1">
               <w:r>
                 <w:rPr>
                   <w:rStyle w:val="Hyperlink"/>
@@ -1620,10 +1450,11 @@
                 <w:szCs w:val="18"/>
                 <w:shd w:val="clear" w:color="auto" w:fill="EAEAEA"/>
               </w:rPr>
-              <w:t xml:space="preserve">A:  modules such as "copy" and "synchronize" that may work for this. Synchronize is a wrapper around </w:t>
-            </w:r>
-            <w:proofErr w:type="spellStart"/>
-            <w:r>
+              <w:t>A:  modules such as "copy" and "synchronize" that may work for this. Synchronize is a wrapper around rsrsync</w:t>
+            </w:r>
+          </w:p>
+          <w:p>
+            <w:pPr>
               <w:rPr>
                 <w:rFonts w:ascii="Segoe UI" w:hAnsi="Segoe UI" w:cs="Segoe UI"/>
                 <w:color w:val="4B4B4B"/>
@@ -1631,12 +1462,11 @@
                 <w:szCs w:val="18"/>
                 <w:shd w:val="clear" w:color="auto" w:fill="EAEAEA"/>
               </w:rPr>
-              <w:t>rsrsync</w:t>
-            </w:r>
-            <w:proofErr w:type="spellEnd"/>
-          </w:p>
-          <w:p>
-            <w:pPr>
+            </w:pPr>
+            <w:r>
+              <w:t xml:space="preserve">     </w:t>
+            </w:r>
+            <w:r>
               <w:rPr>
                 <w:rFonts w:ascii="Segoe UI" w:hAnsi="Segoe UI" w:cs="Segoe UI"/>
                 <w:color w:val="4B4B4B"/>
@@ -1644,85 +1474,34 @@
                 <w:szCs w:val="18"/>
                 <w:shd w:val="clear" w:color="auto" w:fill="EAEAEA"/>
               </w:rPr>
-            </w:pPr>
-            <w:r>
-              <w:t xml:space="preserve">     </w:t>
-            </w:r>
-            <w:r>
-              <w:rPr>
-                <w:rFonts w:ascii="Segoe UI" w:hAnsi="Segoe UI" w:cs="Segoe UI"/>
-                <w:color w:val="4B4B4B"/>
-                <w:sz w:val="18"/>
-                <w:szCs w:val="18"/>
-                <w:shd w:val="clear" w:color="auto" w:fill="EAEAEA"/>
-              </w:rPr>
               <w:t>migration path</w:t>
             </w:r>
           </w:p>
           <w:p/>
           <w:p>
             <w:r>
-              <w:t>[</w:t>
-            </w:r>
-            <w:proofErr w:type="spellStart"/>
-            <w:r>
-              <w:t>root@ansible</w:t>
-            </w:r>
-            <w:proofErr w:type="spellEnd"/>
-            <w:r>
-              <w:t xml:space="preserve"> ~]# cat /home/student2/</w:t>
-            </w:r>
-            <w:proofErr w:type="spellStart"/>
-            <w:r>
-              <w:t>lab_inventory</w:t>
-            </w:r>
-            <w:proofErr w:type="spellEnd"/>
-            <w:r>
-              <w:t>/hosts</w:t>
+              <w:t>[root@ansible ~]# cat /home/student2/lab_inventory/hosts</w:t>
             </w:r>
           </w:p>
           <w:p/>
           <w:p>
             <w:r>
-              <w:t>[</w:t>
-            </w:r>
-            <w:proofErr w:type="spellStart"/>
-            <w:r>
-              <w:t>all:vars</w:t>
-            </w:r>
-            <w:proofErr w:type="spellEnd"/>
-            <w:r>
-              <w:t>]</w:t>
-            </w:r>
-          </w:p>
-          <w:p>
-            <w:proofErr w:type="spellStart"/>
-            <w:r>
-              <w:t>ansible_user</w:t>
-            </w:r>
-            <w:proofErr w:type="spellEnd"/>
-            <w:r>
-              <w:t>=student2</w:t>
-            </w:r>
-          </w:p>
-          <w:p>
-            <w:proofErr w:type="spellStart"/>
-            <w:r>
-              <w:t>ansible_ssh_pass</w:t>
-            </w:r>
-            <w:proofErr w:type="spellEnd"/>
-            <w:r>
-              <w:t>=emergent</w:t>
-            </w:r>
-          </w:p>
-          <w:p>
-            <w:proofErr w:type="spellStart"/>
-            <w:r>
-              <w:t>ansible_port</w:t>
-            </w:r>
-            <w:proofErr w:type="spellEnd"/>
-            <w:r>
-              <w:t>=22</w:t>
+              <w:t>[all:vars]</w:t>
+            </w:r>
+          </w:p>
+          <w:p>
+            <w:r>
+              <w:t>ansible_user=student2</w:t>
+            </w:r>
+          </w:p>
+          <w:p>
+            <w:r>
+              <w:t>ansible_ssh_pass=emergent</w:t>
+            </w:r>
+          </w:p>
+          <w:p>
+            <w:r>
+              <w:t>ansible_port=22</w:t>
             </w:r>
           </w:p>
           <w:p/>
@@ -1733,41 +1512,17 @@
           </w:p>
           <w:p>
             <w:r>
-              <w:t xml:space="preserve">node1 </w:t>
-            </w:r>
-            <w:proofErr w:type="spellStart"/>
-            <w:r>
-              <w:t>ansible_host</w:t>
-            </w:r>
-            <w:proofErr w:type="spellEnd"/>
-            <w:r>
-              <w:t>=54.226.210.83</w:t>
-            </w:r>
-          </w:p>
-          <w:p>
-            <w:r>
-              <w:t xml:space="preserve">node2 </w:t>
-            </w:r>
-            <w:proofErr w:type="spellStart"/>
-            <w:r>
-              <w:t>ansible_host</w:t>
-            </w:r>
-            <w:proofErr w:type="spellEnd"/>
-            <w:r>
-              <w:t>=52.87.184.221</w:t>
-            </w:r>
-          </w:p>
-          <w:p>
-            <w:r>
-              <w:t xml:space="preserve">node3 </w:t>
-            </w:r>
-            <w:proofErr w:type="spellStart"/>
-            <w:r>
-              <w:t>ansible_host</w:t>
-            </w:r>
-            <w:proofErr w:type="spellEnd"/>
-            <w:r>
-              <w:t>=18.212.76.227</w:t>
+              <w:t>node1 ansible_host=54.226.210.83</w:t>
+            </w:r>
+          </w:p>
+          <w:p>
+            <w:r>
+              <w:t>node2 ansible_host=52.87.184.221</w:t>
+            </w:r>
+          </w:p>
+          <w:p>
+            <w:r>
+              <w:t>node3 ansible_host=18.212.76.227</w:t>
             </w:r>
           </w:p>
           <w:p/>
@@ -1777,21 +1532,8 @@
             </w:r>
           </w:p>
           <w:p>
-            <w:proofErr w:type="spellStart"/>
-            <w:r>
-              <w:t>ansible</w:t>
-            </w:r>
-            <w:proofErr w:type="spellEnd"/>
-            <w:r>
-              <w:t xml:space="preserve"> </w:t>
-            </w:r>
-            <w:proofErr w:type="spellStart"/>
-            <w:r>
-              <w:t>ansible_host</w:t>
-            </w:r>
-            <w:proofErr w:type="spellEnd"/>
-            <w:r>
-              <w:t>=3.87.152.21</w:t>
+            <w:r>
+              <w:t>ansible ansible_host=3.87.152.21</w:t>
             </w:r>
           </w:p>
           <w:p>
@@ -2232,6 +1974,26 @@
     <w:name w:val="Normal"/>
     <w:qFormat/>
   </w:style>
+  <w:style w:type="paragraph" w:styleId="Heading1">
+    <w:name w:val="heading 1"/>
+    <w:basedOn w:val="Normal"/>
+    <w:link w:val="Heading1Char"/>
+    <w:uiPriority w:val="9"/>
+    <w:qFormat/>
+    <w:rsid w:val="009721CD"/>
+    <w:pPr>
+      <w:spacing w:before="100" w:beforeAutospacing="1" w:after="100" w:afterAutospacing="1" w:line="240" w:lineRule="auto"/>
+      <w:outlineLvl w:val="0"/>
+    </w:pPr>
+    <w:rPr>
+      <w:rFonts w:ascii="Times New Roman" w:eastAsia="Times New Roman" w:hAnsi="Times New Roman" w:cs="Times New Roman"/>
+      <w:b/>
+      <w:bCs/>
+      <w:kern w:val="36"/>
+      <w:sz w:val="48"/>
+      <w:szCs w:val="48"/>
+    </w:rPr>
+  </w:style>
   <w:style w:type="character" w:default="1" w:styleId="DefaultParagraphFont">
     <w:name w:val="Default Paragraph Font"/>
     <w:uiPriority w:val="1"/>
@@ -2370,6 +2132,21 @@
     <w:name w:val="style-scope"/>
     <w:basedOn w:val="DefaultParagraphFont"/>
     <w:rsid w:val="00F15F08"/>
+  </w:style>
+  <w:style w:type="character" w:customStyle="1" w:styleId="Heading1Char">
+    <w:name w:val="Heading 1 Char"/>
+    <w:basedOn w:val="DefaultParagraphFont"/>
+    <w:link w:val="Heading1"/>
+    <w:uiPriority w:val="9"/>
+    <w:rsid w:val="009721CD"/>
+    <w:rPr>
+      <w:rFonts w:ascii="Times New Roman" w:eastAsia="Times New Roman" w:hAnsi="Times New Roman" w:cs="Times New Roman"/>
+      <w:b/>
+      <w:bCs/>
+      <w:kern w:val="36"/>
+      <w:sz w:val="48"/>
+      <w:szCs w:val="48"/>
+    </w:rPr>
   </w:style>
 </w:styles>
 </file>

</xml_diff>